<commit_message>
added 380v case for v701
</commit_message>
<xml_diff>
--- a/DOC/documentation/V701/PlanoTemp-V701.docx
+++ b/DOC/documentation/V701/PlanoTemp-V701.docx
@@ -13,7 +13,7 @@
           <w:szCs w:val="24"/>
         </w:rPr>
       </w:pPr>
-      <w:bookmarkStart w:id="0" w:name="_Toc135487666"/>
+      <w:bookmarkStart w:id="0" w:name="_Toc147868502"/>
       <w:r>
         <w:t>Placa de Tiempo Universal</w:t>
       </w:r>
@@ -96,7 +96,7 @@
         <w:pStyle w:val="Ttulo2"/>
         <w:spacing w:line="276" w:lineRule="auto"/>
       </w:pPr>
-      <w:bookmarkStart w:id="1" w:name="_Toc135487667"/>
+      <w:bookmarkStart w:id="1" w:name="_Toc147868503"/>
       <w:r>
         <w:t>Descripción</w:t>
       </w:r>
@@ -195,7 +195,7 @@
       <w:pPr>
         <w:pStyle w:val="Ttulo2"/>
       </w:pPr>
-      <w:bookmarkStart w:id="2" w:name="_Toc135487668"/>
+      <w:bookmarkStart w:id="2" w:name="_Toc147868504"/>
       <w:r>
         <w:lastRenderedPageBreak/>
         <w:t>Índice</w:t>
@@ -245,7 +245,7 @@
             <w:rPr>
               <w:rFonts w:asciiTheme="majorHAnsi" w:eastAsiaTheme="minorEastAsia" w:hAnsiTheme="majorHAnsi" w:cstheme="majorHAnsi"/>
               <w:noProof/>
-              <w:lang w:eastAsia="es-419"/>
+              <w:lang w:val="es-AR" w:eastAsia="es-AR"/>
             </w:rPr>
           </w:pPr>
           <w:r>
@@ -266,7 +266,7 @@
             </w:rPr>
             <w:fldChar w:fldCharType="separate"/>
           </w:r>
-          <w:hyperlink w:anchor="_Toc135487666" w:history="1">
+          <w:hyperlink w:anchor="_Toc147868502" w:history="1">
             <w:r>
               <w:rPr>
                 <w:rStyle w:val="Hipervnculo"/>
@@ -297,7 +297,7 @@
                 <w:noProof/>
                 <w:webHidden/>
               </w:rPr>
-              <w:instrText xml:space="preserve"> PAGEREF _Toc135487666 \h </w:instrText>
+              <w:instrText xml:space="preserve"> PAGEREF _Toc147868502 \h </w:instrText>
             </w:r>
             <w:r>
               <w:rPr>
@@ -341,10 +341,10 @@
             <w:rPr>
               <w:rFonts w:asciiTheme="majorHAnsi" w:eastAsiaTheme="minorEastAsia" w:hAnsiTheme="majorHAnsi" w:cstheme="majorHAnsi"/>
               <w:noProof/>
-              <w:lang w:eastAsia="es-419"/>
+              <w:lang w:val="es-AR" w:eastAsia="es-AR"/>
             </w:rPr>
           </w:pPr>
-          <w:hyperlink w:anchor="_Toc135487667" w:history="1">
+          <w:hyperlink w:anchor="_Toc147868503" w:history="1">
             <w:r>
               <w:rPr>
                 <w:rStyle w:val="Hipervnculo"/>
@@ -375,7 +375,7 @@
                 <w:noProof/>
                 <w:webHidden/>
               </w:rPr>
-              <w:instrText xml:space="preserve"> PAGEREF _Toc135487667 \h </w:instrText>
+              <w:instrText xml:space="preserve"> PAGEREF _Toc147868503 \h </w:instrText>
             </w:r>
             <w:r>
               <w:rPr>
@@ -419,10 +419,10 @@
             <w:rPr>
               <w:rFonts w:asciiTheme="majorHAnsi" w:eastAsiaTheme="minorEastAsia" w:hAnsiTheme="majorHAnsi" w:cstheme="majorHAnsi"/>
               <w:noProof/>
-              <w:lang w:eastAsia="es-419"/>
+              <w:lang w:val="es-AR" w:eastAsia="es-AR"/>
             </w:rPr>
           </w:pPr>
-          <w:hyperlink w:anchor="_Toc135487668" w:history="1">
+          <w:hyperlink w:anchor="_Toc147868504" w:history="1">
             <w:r>
               <w:rPr>
                 <w:rStyle w:val="Hipervnculo"/>
@@ -453,7 +453,7 @@
                 <w:noProof/>
                 <w:webHidden/>
               </w:rPr>
-              <w:instrText xml:space="preserve"> PAGEREF _Toc135487668 \h </w:instrText>
+              <w:instrText xml:space="preserve"> PAGEREF _Toc147868504 \h </w:instrText>
             </w:r>
             <w:r>
               <w:rPr>
@@ -497,10 +497,10 @@
             <w:rPr>
               <w:rFonts w:asciiTheme="majorHAnsi" w:eastAsiaTheme="minorEastAsia" w:hAnsiTheme="majorHAnsi" w:cstheme="majorHAnsi"/>
               <w:noProof/>
-              <w:lang w:eastAsia="es-419"/>
+              <w:lang w:val="es-AR" w:eastAsia="es-AR"/>
             </w:rPr>
           </w:pPr>
-          <w:hyperlink w:anchor="_Toc135487669" w:history="1">
+          <w:hyperlink w:anchor="_Toc147868505" w:history="1">
             <w:r>
               <w:rPr>
                 <w:rStyle w:val="Hipervnculo"/>
@@ -531,7 +531,7 @@
                 <w:noProof/>
                 <w:webHidden/>
               </w:rPr>
-              <w:instrText xml:space="preserve"> PAGEREF _Toc135487669 \h </w:instrText>
+              <w:instrText xml:space="preserve"> PAGEREF _Toc147868505 \h </w:instrText>
             </w:r>
             <w:r>
               <w:rPr>
@@ -575,10 +575,10 @@
             <w:rPr>
               <w:rFonts w:asciiTheme="majorHAnsi" w:eastAsiaTheme="minorEastAsia" w:hAnsiTheme="majorHAnsi" w:cstheme="majorHAnsi"/>
               <w:noProof/>
-              <w:lang w:eastAsia="es-419"/>
+              <w:lang w:val="es-AR" w:eastAsia="es-AR"/>
             </w:rPr>
           </w:pPr>
-          <w:hyperlink w:anchor="_Toc135487670" w:history="1">
+          <w:hyperlink w:anchor="_Toc147868506" w:history="1">
             <w:r>
               <w:rPr>
                 <w:rStyle w:val="Hipervnculo"/>
@@ -609,7 +609,7 @@
                 <w:noProof/>
                 <w:webHidden/>
               </w:rPr>
-              <w:instrText xml:space="preserve"> PAGEREF _Toc135487670 \h </w:instrText>
+              <w:instrText xml:space="preserve"> PAGEREF _Toc147868506 \h </w:instrText>
             </w:r>
             <w:r>
               <w:rPr>
@@ -653,10 +653,10 @@
             <w:rPr>
               <w:rFonts w:asciiTheme="majorHAnsi" w:eastAsiaTheme="minorEastAsia" w:hAnsiTheme="majorHAnsi" w:cstheme="majorHAnsi"/>
               <w:noProof/>
-              <w:lang w:eastAsia="es-419"/>
+              <w:lang w:val="es-AR" w:eastAsia="es-AR"/>
             </w:rPr>
           </w:pPr>
-          <w:hyperlink w:anchor="_Toc135487671" w:history="1">
+          <w:hyperlink w:anchor="_Toc147868507" w:history="1">
             <w:r>
               <w:rPr>
                 <w:rStyle w:val="Hipervnculo"/>
@@ -687,7 +687,7 @@
                 <w:noProof/>
                 <w:webHidden/>
               </w:rPr>
-              <w:instrText xml:space="preserve"> PAGEREF _Toc135487671 \h </w:instrText>
+              <w:instrText xml:space="preserve"> PAGEREF _Toc147868507 \h </w:instrText>
             </w:r>
             <w:r>
               <w:rPr>
@@ -731,10 +731,10 @@
             <w:rPr>
               <w:rFonts w:asciiTheme="majorHAnsi" w:eastAsiaTheme="minorEastAsia" w:hAnsiTheme="majorHAnsi" w:cstheme="majorHAnsi"/>
               <w:noProof/>
-              <w:lang w:eastAsia="es-419"/>
+              <w:lang w:val="es-AR" w:eastAsia="es-AR"/>
             </w:rPr>
           </w:pPr>
-          <w:hyperlink w:anchor="_Toc135487672" w:history="1">
+          <w:hyperlink w:anchor="_Toc147868508" w:history="1">
             <w:r>
               <w:rPr>
                 <w:rStyle w:val="Hipervnculo"/>
@@ -765,7 +765,7 @@
                 <w:noProof/>
                 <w:webHidden/>
               </w:rPr>
-              <w:instrText xml:space="preserve"> PAGEREF _Toc135487672 \h </w:instrText>
+              <w:instrText xml:space="preserve"> PAGEREF _Toc147868508 \h </w:instrText>
             </w:r>
             <w:r>
               <w:rPr>
@@ -809,10 +809,10 @@
             <w:rPr>
               <w:rFonts w:asciiTheme="majorHAnsi" w:eastAsiaTheme="minorEastAsia" w:hAnsiTheme="majorHAnsi" w:cstheme="majorHAnsi"/>
               <w:noProof/>
-              <w:lang w:eastAsia="es-419"/>
+              <w:lang w:val="es-AR" w:eastAsia="es-AR"/>
             </w:rPr>
           </w:pPr>
-          <w:hyperlink w:anchor="_Toc135487673" w:history="1">
+          <w:hyperlink w:anchor="_Toc147868509" w:history="1">
             <w:r>
               <w:rPr>
                 <w:rStyle w:val="Hipervnculo"/>
@@ -843,7 +843,7 @@
                 <w:noProof/>
                 <w:webHidden/>
               </w:rPr>
-              <w:instrText xml:space="preserve"> PAGEREF _Toc135487673 \h </w:instrText>
+              <w:instrText xml:space="preserve"> PAGEREF _Toc147868509 \h </w:instrText>
             </w:r>
             <w:r>
               <w:rPr>
@@ -887,10 +887,10 @@
             <w:rPr>
               <w:rFonts w:asciiTheme="majorHAnsi" w:eastAsiaTheme="minorEastAsia" w:hAnsiTheme="majorHAnsi" w:cstheme="majorHAnsi"/>
               <w:noProof/>
-              <w:lang w:eastAsia="es-419"/>
+              <w:lang w:val="es-AR" w:eastAsia="es-AR"/>
             </w:rPr>
           </w:pPr>
-          <w:hyperlink w:anchor="_Toc135487674" w:history="1">
+          <w:hyperlink w:anchor="_Toc147868510" w:history="1">
             <w:r>
               <w:rPr>
                 <w:rStyle w:val="Hipervnculo"/>
@@ -921,7 +921,7 @@
                 <w:noProof/>
                 <w:webHidden/>
               </w:rPr>
-              <w:instrText xml:space="preserve"> PAGEREF _Toc135487674 \h </w:instrText>
+              <w:instrText xml:space="preserve"> PAGEREF _Toc147868510 \h </w:instrText>
             </w:r>
             <w:r>
               <w:rPr>
@@ -965,10 +965,10 @@
             <w:rPr>
               <w:rFonts w:asciiTheme="majorHAnsi" w:eastAsiaTheme="minorEastAsia" w:hAnsiTheme="majorHAnsi" w:cstheme="majorHAnsi"/>
               <w:noProof/>
-              <w:lang w:eastAsia="es-419"/>
+              <w:lang w:val="es-AR" w:eastAsia="es-AR"/>
             </w:rPr>
           </w:pPr>
-          <w:hyperlink w:anchor="_Toc135487675" w:history="1">
+          <w:hyperlink w:anchor="_Toc147868511" w:history="1">
             <w:r>
               <w:rPr>
                 <w:rStyle w:val="Hipervnculo"/>
@@ -999,7 +999,7 @@
                 <w:noProof/>
                 <w:webHidden/>
               </w:rPr>
-              <w:instrText xml:space="preserve"> PAGEREF _Toc135487675 \h </w:instrText>
+              <w:instrText xml:space="preserve"> PAGEREF _Toc147868511 \h </w:instrText>
             </w:r>
             <w:r>
               <w:rPr>
@@ -1043,17 +1043,17 @@
             <w:rPr>
               <w:rFonts w:asciiTheme="majorHAnsi" w:eastAsiaTheme="minorEastAsia" w:hAnsiTheme="majorHAnsi" w:cstheme="majorHAnsi"/>
               <w:noProof/>
-              <w:lang w:eastAsia="es-419"/>
+              <w:lang w:val="es-AR" w:eastAsia="es-AR"/>
             </w:rPr>
           </w:pPr>
-          <w:hyperlink w:anchor="_Toc135487676" w:history="1">
+          <w:hyperlink w:anchor="_Toc147868512" w:history="1">
             <w:r>
               <w:rPr>
                 <w:rStyle w:val="Hipervnculo"/>
                 <w:rFonts w:asciiTheme="majorHAnsi" w:hAnsiTheme="majorHAnsi" w:cstheme="majorHAnsi"/>
                 <w:noProof/>
               </w:rPr>
-              <w:t>Circuito Eléctrico – Versión por superficie caliente</w:t>
+              <w:t>Circuito Eléctrico – Comando Rooftop con transformadores (380V/220V) y (220V/24V)</w:t>
             </w:r>
             <w:r>
               <w:rPr>
@@ -1077,7 +1077,7 @@
                 <w:noProof/>
                 <w:webHidden/>
               </w:rPr>
-              <w:instrText xml:space="preserve"> PAGEREF _Toc135487676 \h </w:instrText>
+              <w:instrText xml:space="preserve"> PAGEREF _Toc147868512 \h </w:instrText>
             </w:r>
             <w:r>
               <w:rPr>
@@ -1121,10 +1121,10 @@
             <w:rPr>
               <w:rFonts w:asciiTheme="majorHAnsi" w:eastAsiaTheme="minorEastAsia" w:hAnsiTheme="majorHAnsi" w:cstheme="majorHAnsi"/>
               <w:noProof/>
-              <w:lang w:eastAsia="es-419"/>
+              <w:lang w:val="es-AR" w:eastAsia="es-AR"/>
             </w:rPr>
           </w:pPr>
-          <w:hyperlink w:anchor="_Toc135487677" w:history="1">
+          <w:hyperlink w:anchor="_Toc147868513" w:history="1">
             <w:r>
               <w:rPr>
                 <w:rStyle w:val="Hipervnculo"/>
@@ -1155,7 +1155,7 @@
                 <w:noProof/>
                 <w:webHidden/>
               </w:rPr>
-              <w:instrText xml:space="preserve"> PAGEREF _Toc135487677 \h </w:instrText>
+              <w:instrText xml:space="preserve"> PAGEREF _Toc147868513 \h </w:instrText>
             </w:r>
             <w:r>
               <w:rPr>
@@ -1199,17 +1199,17 @@
             <w:rPr>
               <w:rFonts w:asciiTheme="majorHAnsi" w:eastAsiaTheme="minorEastAsia" w:hAnsiTheme="majorHAnsi" w:cstheme="majorHAnsi"/>
               <w:noProof/>
-              <w:lang w:eastAsia="es-419"/>
+              <w:lang w:val="es-AR" w:eastAsia="es-AR"/>
             </w:rPr>
           </w:pPr>
-          <w:hyperlink w:anchor="_Toc135487678" w:history="1">
+          <w:hyperlink w:anchor="_Toc147868514" w:history="1">
             <w:r>
               <w:rPr>
                 <w:rStyle w:val="Hipervnculo"/>
                 <w:rFonts w:asciiTheme="majorHAnsi" w:hAnsiTheme="majorHAnsi" w:cstheme="majorHAnsi"/>
                 <w:noProof/>
               </w:rPr>
-              <w:t>Circuito Eléctrico – Versión por válvula de control electrónico</w:t>
+              <w:t>Circuito Eléctrico – Versión por superficie caliente</w:t>
             </w:r>
             <w:r>
               <w:rPr>
@@ -1233,7 +1233,7 @@
                 <w:noProof/>
                 <w:webHidden/>
               </w:rPr>
-              <w:instrText xml:space="preserve"> PAGEREF _Toc135487678 \h </w:instrText>
+              <w:instrText xml:space="preserve"> PAGEREF _Toc147868514 \h </w:instrText>
             </w:r>
             <w:r>
               <w:rPr>
@@ -1277,10 +1277,10 @@
             <w:rPr>
               <w:rFonts w:asciiTheme="majorHAnsi" w:eastAsiaTheme="minorEastAsia" w:hAnsiTheme="majorHAnsi" w:cstheme="majorHAnsi"/>
               <w:noProof/>
-              <w:lang w:eastAsia="es-419"/>
+              <w:lang w:val="es-AR" w:eastAsia="es-AR"/>
             </w:rPr>
           </w:pPr>
-          <w:hyperlink w:anchor="_Toc135487679" w:history="1">
+          <w:hyperlink w:anchor="_Toc147868515" w:history="1">
             <w:r>
               <w:rPr>
                 <w:rStyle w:val="Hipervnculo"/>
@@ -1311,7 +1311,7 @@
                 <w:noProof/>
                 <w:webHidden/>
               </w:rPr>
-              <w:instrText xml:space="preserve"> PAGEREF _Toc135487679 \h </w:instrText>
+              <w:instrText xml:space="preserve"> PAGEREF _Toc147868515 \h </w:instrText>
             </w:r>
             <w:r>
               <w:rPr>
@@ -1355,17 +1355,17 @@
             <w:rPr>
               <w:rFonts w:asciiTheme="majorHAnsi" w:eastAsiaTheme="minorEastAsia" w:hAnsiTheme="majorHAnsi" w:cstheme="majorHAnsi"/>
               <w:noProof/>
-              <w:lang w:eastAsia="es-419"/>
+              <w:lang w:val="es-AR" w:eastAsia="es-AR"/>
             </w:rPr>
           </w:pPr>
-          <w:hyperlink w:anchor="_Toc135487680" w:history="1">
+          <w:hyperlink w:anchor="_Toc147868516" w:history="1">
             <w:r>
               <w:rPr>
                 <w:rStyle w:val="Hipervnculo"/>
                 <w:rFonts w:asciiTheme="majorHAnsi" w:hAnsiTheme="majorHAnsi" w:cstheme="majorHAnsi"/>
                 <w:noProof/>
               </w:rPr>
-              <w:t>Información de aplicación</w:t>
+              <w:t>Circuito Eléctrico – Versión por válvula de control electrónico</w:t>
             </w:r>
             <w:r>
               <w:rPr>
@@ -1389,7 +1389,7 @@
                 <w:noProof/>
                 <w:webHidden/>
               </w:rPr>
-              <w:instrText xml:space="preserve"> PAGEREF _Toc135487680 \h </w:instrText>
+              <w:instrText xml:space="preserve"> PAGEREF _Toc147868516 \h </w:instrText>
             </w:r>
             <w:r>
               <w:rPr>
@@ -1433,17 +1433,17 @@
             <w:rPr>
               <w:rFonts w:asciiTheme="majorHAnsi" w:eastAsiaTheme="minorEastAsia" w:hAnsiTheme="majorHAnsi" w:cstheme="majorHAnsi"/>
               <w:noProof/>
-              <w:lang w:eastAsia="es-419"/>
+              <w:lang w:val="es-AR" w:eastAsia="es-AR"/>
             </w:rPr>
           </w:pPr>
-          <w:hyperlink w:anchor="_Toc135487681" w:history="1">
+          <w:hyperlink w:anchor="_Toc147868517" w:history="1">
             <w:r>
               <w:rPr>
                 <w:rStyle w:val="Hipervnculo"/>
                 <w:rFonts w:asciiTheme="majorHAnsi" w:hAnsiTheme="majorHAnsi" w:cstheme="majorHAnsi"/>
                 <w:noProof/>
               </w:rPr>
-              <w:t>Tiempos de marcha-parada</w:t>
+              <w:t>Diagrama</w:t>
             </w:r>
             <w:r>
               <w:rPr>
@@ -1467,7 +1467,7 @@
                 <w:noProof/>
                 <w:webHidden/>
               </w:rPr>
-              <w:instrText xml:space="preserve"> PAGEREF _Toc135487681 \h </w:instrText>
+              <w:instrText xml:space="preserve"> PAGEREF _Toc147868517 \h </w:instrText>
             </w:r>
             <w:r>
               <w:rPr>
@@ -1491,6 +1491,84 @@
                 <w:webHidden/>
               </w:rPr>
               <w:t>9</w:t>
+            </w:r>
+            <w:r>
+              <w:rPr>
+                <w:rFonts w:asciiTheme="majorHAnsi" w:hAnsiTheme="majorHAnsi" w:cstheme="majorHAnsi"/>
+                <w:noProof/>
+                <w:webHidden/>
+              </w:rPr>
+              <w:fldChar w:fldCharType="end"/>
+            </w:r>
+          </w:hyperlink>
+        </w:p>
+        <w:p>
+          <w:pPr>
+            <w:pStyle w:val="TDC2"/>
+            <w:tabs>
+              <w:tab w:val="right" w:leader="dot" w:pos="8494"/>
+            </w:tabs>
+            <w:rPr>
+              <w:rFonts w:asciiTheme="majorHAnsi" w:eastAsiaTheme="minorEastAsia" w:hAnsiTheme="majorHAnsi" w:cstheme="majorHAnsi"/>
+              <w:noProof/>
+              <w:lang w:val="es-AR" w:eastAsia="es-AR"/>
+            </w:rPr>
+          </w:pPr>
+          <w:hyperlink w:anchor="_Toc147868518" w:history="1">
+            <w:r>
+              <w:rPr>
+                <w:rStyle w:val="Hipervnculo"/>
+                <w:rFonts w:asciiTheme="majorHAnsi" w:hAnsiTheme="majorHAnsi" w:cstheme="majorHAnsi"/>
+                <w:noProof/>
+              </w:rPr>
+              <w:t>Información de aplicación</w:t>
+            </w:r>
+            <w:r>
+              <w:rPr>
+                <w:rFonts w:asciiTheme="majorHAnsi" w:hAnsiTheme="majorHAnsi" w:cstheme="majorHAnsi"/>
+                <w:noProof/>
+                <w:webHidden/>
+              </w:rPr>
+              <w:tab/>
+            </w:r>
+            <w:r>
+              <w:rPr>
+                <w:rFonts w:asciiTheme="majorHAnsi" w:hAnsiTheme="majorHAnsi" w:cstheme="majorHAnsi"/>
+                <w:noProof/>
+                <w:webHidden/>
+              </w:rPr>
+              <w:fldChar w:fldCharType="begin"/>
+            </w:r>
+            <w:r>
+              <w:rPr>
+                <w:rFonts w:asciiTheme="majorHAnsi" w:hAnsiTheme="majorHAnsi" w:cstheme="majorHAnsi"/>
+                <w:noProof/>
+                <w:webHidden/>
+              </w:rPr>
+              <w:instrText xml:space="preserve"> PAGEREF _Toc147868518 \h </w:instrText>
+            </w:r>
+            <w:r>
+              <w:rPr>
+                <w:rFonts w:asciiTheme="majorHAnsi" w:hAnsiTheme="majorHAnsi" w:cstheme="majorHAnsi"/>
+                <w:noProof/>
+                <w:webHidden/>
+              </w:rPr>
+            </w:r>
+            <w:r>
+              <w:rPr>
+                <w:rFonts w:asciiTheme="majorHAnsi" w:hAnsiTheme="majorHAnsi" w:cstheme="majorHAnsi"/>
+                <w:noProof/>
+                <w:webHidden/>
+              </w:rPr>
+              <w:fldChar w:fldCharType="separate"/>
+            </w:r>
+            <w:r>
+              <w:rPr>
+                <w:rFonts w:asciiTheme="majorHAnsi" w:hAnsiTheme="majorHAnsi" w:cstheme="majorHAnsi"/>
+                <w:noProof/>
+                <w:webHidden/>
+              </w:rPr>
+              <w:t>10</w:t>
             </w:r>
             <w:r>
               <w:rPr>
@@ -1511,17 +1589,17 @@
             <w:rPr>
               <w:rFonts w:asciiTheme="majorHAnsi" w:eastAsiaTheme="minorEastAsia" w:hAnsiTheme="majorHAnsi" w:cstheme="majorHAnsi"/>
               <w:noProof/>
-              <w:lang w:eastAsia="es-419"/>
+              <w:lang w:val="es-AR" w:eastAsia="es-AR"/>
             </w:rPr>
           </w:pPr>
-          <w:hyperlink w:anchor="_Toc135487682" w:history="1">
+          <w:hyperlink w:anchor="_Toc147868519" w:history="1">
             <w:r>
               <w:rPr>
                 <w:rStyle w:val="Hipervnculo"/>
                 <w:rFonts w:asciiTheme="majorHAnsi" w:hAnsiTheme="majorHAnsi" w:cstheme="majorHAnsi"/>
                 <w:noProof/>
               </w:rPr>
-              <w:t>Código de fallas</w:t>
+              <w:t>Tiempos de marcha-parada</w:t>
             </w:r>
             <w:r>
               <w:rPr>
@@ -1545,7 +1623,7 @@
                 <w:noProof/>
                 <w:webHidden/>
               </w:rPr>
-              <w:instrText xml:space="preserve"> PAGEREF _Toc135487682 \h </w:instrText>
+              <w:instrText xml:space="preserve"> PAGEREF _Toc147868519 \h </w:instrText>
             </w:r>
             <w:r>
               <w:rPr>
@@ -1568,7 +1646,7 @@
                 <w:noProof/>
                 <w:webHidden/>
               </w:rPr>
-              <w:t>9</w:t>
+              <w:t>10</w:t>
             </w:r>
             <w:r>
               <w:rPr>
@@ -1589,17 +1667,17 @@
             <w:rPr>
               <w:rFonts w:asciiTheme="majorHAnsi" w:eastAsiaTheme="minorEastAsia" w:hAnsiTheme="majorHAnsi" w:cstheme="majorHAnsi"/>
               <w:noProof/>
-              <w:lang w:eastAsia="es-419"/>
+              <w:lang w:val="es-AR" w:eastAsia="es-AR"/>
             </w:rPr>
           </w:pPr>
-          <w:hyperlink w:anchor="_Toc135487683" w:history="1">
+          <w:hyperlink w:anchor="_Toc147868520" w:history="1">
             <w:r>
               <w:rPr>
                 <w:rStyle w:val="Hipervnculo"/>
                 <w:rFonts w:asciiTheme="majorHAnsi" w:hAnsiTheme="majorHAnsi" w:cstheme="majorHAnsi"/>
                 <w:noProof/>
               </w:rPr>
-              <w:t>Consideraciones para termostatos</w:t>
+              <w:t>Código de fallas</w:t>
             </w:r>
             <w:r>
               <w:rPr>
@@ -1623,7 +1701,7 @@
                 <w:noProof/>
                 <w:webHidden/>
               </w:rPr>
-              <w:instrText xml:space="preserve"> PAGEREF _Toc135487683 \h </w:instrText>
+              <w:instrText xml:space="preserve"> PAGEREF _Toc147868520 \h </w:instrText>
             </w:r>
             <w:r>
               <w:rPr>
@@ -1646,7 +1724,7 @@
                 <w:noProof/>
                 <w:webHidden/>
               </w:rPr>
-              <w:t>9</w:t>
+              <w:t>10</w:t>
             </w:r>
             <w:r>
               <w:rPr>
@@ -1667,16 +1745,94 @@
             <w:rPr>
               <w:rFonts w:asciiTheme="majorHAnsi" w:eastAsiaTheme="minorEastAsia" w:hAnsiTheme="majorHAnsi" w:cstheme="majorHAnsi"/>
               <w:noProof/>
-              <w:lang w:eastAsia="es-419"/>
+              <w:lang w:val="es-AR" w:eastAsia="es-AR"/>
             </w:rPr>
           </w:pPr>
-          <w:hyperlink w:anchor="_Toc135487684" w:history="1">
+          <w:hyperlink w:anchor="_Toc147868521" w:history="1">
             <w:r>
               <w:rPr>
                 <w:rStyle w:val="Hipervnculo"/>
                 <w:rFonts w:asciiTheme="majorHAnsi" w:hAnsiTheme="majorHAnsi" w:cstheme="majorHAnsi"/>
                 <w:noProof/>
               </w:rPr>
+              <w:t>Consideraciones para termostatos</w:t>
+            </w:r>
+            <w:r>
+              <w:rPr>
+                <w:rFonts w:asciiTheme="majorHAnsi" w:hAnsiTheme="majorHAnsi" w:cstheme="majorHAnsi"/>
+                <w:noProof/>
+                <w:webHidden/>
+              </w:rPr>
+              <w:tab/>
+            </w:r>
+            <w:r>
+              <w:rPr>
+                <w:rFonts w:asciiTheme="majorHAnsi" w:hAnsiTheme="majorHAnsi" w:cstheme="majorHAnsi"/>
+                <w:noProof/>
+                <w:webHidden/>
+              </w:rPr>
+              <w:fldChar w:fldCharType="begin"/>
+            </w:r>
+            <w:r>
+              <w:rPr>
+                <w:rFonts w:asciiTheme="majorHAnsi" w:hAnsiTheme="majorHAnsi" w:cstheme="majorHAnsi"/>
+                <w:noProof/>
+                <w:webHidden/>
+              </w:rPr>
+              <w:instrText xml:space="preserve"> PAGEREF _Toc147868521 \h </w:instrText>
+            </w:r>
+            <w:r>
+              <w:rPr>
+                <w:rFonts w:asciiTheme="majorHAnsi" w:hAnsiTheme="majorHAnsi" w:cstheme="majorHAnsi"/>
+                <w:noProof/>
+                <w:webHidden/>
+              </w:rPr>
+            </w:r>
+            <w:r>
+              <w:rPr>
+                <w:rFonts w:asciiTheme="majorHAnsi" w:hAnsiTheme="majorHAnsi" w:cstheme="majorHAnsi"/>
+                <w:noProof/>
+                <w:webHidden/>
+              </w:rPr>
+              <w:fldChar w:fldCharType="separate"/>
+            </w:r>
+            <w:r>
+              <w:rPr>
+                <w:rFonts w:asciiTheme="majorHAnsi" w:hAnsiTheme="majorHAnsi" w:cstheme="majorHAnsi"/>
+                <w:noProof/>
+                <w:webHidden/>
+              </w:rPr>
+              <w:t>10</w:t>
+            </w:r>
+            <w:r>
+              <w:rPr>
+                <w:rFonts w:asciiTheme="majorHAnsi" w:hAnsiTheme="majorHAnsi" w:cstheme="majorHAnsi"/>
+                <w:noProof/>
+                <w:webHidden/>
+              </w:rPr>
+              <w:fldChar w:fldCharType="end"/>
+            </w:r>
+          </w:hyperlink>
+        </w:p>
+        <w:p>
+          <w:pPr>
+            <w:pStyle w:val="TDC3"/>
+            <w:tabs>
+              <w:tab w:val="right" w:leader="dot" w:pos="8494"/>
+            </w:tabs>
+            <w:rPr>
+              <w:rFonts w:eastAsiaTheme="minorEastAsia"/>
+              <w:noProof/>
+              <w:lang w:val="es-AR" w:eastAsia="es-AR"/>
+            </w:rPr>
+          </w:pPr>
+          <w:hyperlink w:anchor="_Toc147868522" w:history="1">
+            <w:r>
+              <w:rPr>
+                <w:rStyle w:val="Hipervnculo"/>
+                <w:rFonts w:asciiTheme="majorHAnsi" w:hAnsiTheme="majorHAnsi" w:cstheme="majorHAnsi"/>
+                <w:noProof/>
+              </w:rPr>
               <w:t>Notas</w:t>
             </w:r>
             <w:r>
@@ -1701,7 +1857,7 @@
                 <w:noProof/>
                 <w:webHidden/>
               </w:rPr>
-              <w:instrText xml:space="preserve"> PAGEREF _Toc135487684 \h </w:instrText>
+              <w:instrText xml:space="preserve"> PAGEREF _Toc147868522 \h </w:instrText>
             </w:r>
             <w:r>
               <w:rPr>
@@ -1724,7 +1880,7 @@
                 <w:noProof/>
                 <w:webHidden/>
               </w:rPr>
-              <w:t>9</w:t>
+              <w:t>10</w:t>
             </w:r>
             <w:r>
               <w:rPr>
@@ -1768,7 +1924,7 @@
         <w:pStyle w:val="Ttulo2"/>
         <w:spacing w:line="276" w:lineRule="auto"/>
       </w:pPr>
-      <w:bookmarkStart w:id="3" w:name="_Toc135487669"/>
+      <w:bookmarkStart w:id="3" w:name="_Toc147868505"/>
       <w:r>
         <w:lastRenderedPageBreak/>
         <w:t>Equipos compatibles</w:t>
@@ -1952,7 +2108,7 @@
       <w:pPr>
         <w:pStyle w:val="Ttulo2"/>
       </w:pPr>
-      <w:bookmarkStart w:id="4" w:name="_Toc135487670"/>
+      <w:bookmarkStart w:id="4" w:name="_Toc147868506"/>
       <w:r>
         <w:lastRenderedPageBreak/>
         <w:t>Circuito Eléctrico – Versión por Chispa</w:t>
@@ -1978,13 +2134,13 @@
       <w:pPr>
         <w:pStyle w:val="Ttulo3"/>
       </w:pPr>
-      <w:bookmarkStart w:id="5" w:name="_Toc135487671"/>
+      <w:bookmarkStart w:id="5" w:name="_Toc147868507"/>
       <w:r>
         <w:rPr>
           <w:noProof/>
         </w:rPr>
         <w:drawing>
-          <wp:anchor distT="0" distB="0" distL="114300" distR="114300" simplePos="0" relativeHeight="251654656" behindDoc="0" locked="0" layoutInCell="1" allowOverlap="1" wp14:anchorId="07E3EC37" wp14:editId="6647C37D">
+          <wp:anchor distT="0" distB="0" distL="114300" distR="114300" simplePos="0" relativeHeight="251645952" behindDoc="0" locked="0" layoutInCell="1" allowOverlap="1" wp14:anchorId="07E3EC37" wp14:editId="6647C37D">
             <wp:simplePos x="0" y="0"/>
             <wp:positionH relativeFrom="column">
               <wp:posOffset>-1073207</wp:posOffset>
@@ -2061,18 +2217,10 @@
       <w:pPr>
         <w:pStyle w:val="Ttulo2"/>
       </w:pPr>
-      <w:bookmarkStart w:id="6" w:name="_Toc135487672"/>
+      <w:bookmarkStart w:id="6" w:name="_Toc147868508"/>
       <w:r>
         <w:lastRenderedPageBreak/>
-        <w:t>Circuito Eléctrico – Versión por Chispa (</w:t>
-      </w:r>
-      <w:proofErr w:type="spellStart"/>
-      <w:r>
-        <w:t>Robertshaw</w:t>
-      </w:r>
-      <w:proofErr w:type="spellEnd"/>
-      <w:r>
-        <w:t>)</w:t>
+        <w:t>Circuito Eléctrico – Versión por Chispa (Robertshaw)</w:t>
       </w:r>
       <w:bookmarkEnd w:id="6"/>
     </w:p>
@@ -2095,13 +2243,13 @@
       <w:pPr>
         <w:pStyle w:val="Ttulo3"/>
       </w:pPr>
-      <w:bookmarkStart w:id="7" w:name="_Toc135487673"/>
+      <w:bookmarkStart w:id="7" w:name="_Toc147868509"/>
       <w:r>
         <w:rPr>
           <w:noProof/>
         </w:rPr>
         <w:drawing>
-          <wp:anchor distT="0" distB="0" distL="114300" distR="114300" simplePos="0" relativeHeight="251670016" behindDoc="0" locked="0" layoutInCell="1" allowOverlap="1" wp14:anchorId="28F0FB3E" wp14:editId="12B5CFEB">
+          <wp:anchor distT="0" distB="0" distL="114300" distR="114300" simplePos="0" relativeHeight="251663360" behindDoc="0" locked="0" layoutInCell="1" allowOverlap="1" wp14:anchorId="28F0FB3E" wp14:editId="12B5CFEB">
             <wp:simplePos x="0" y="0"/>
             <wp:positionH relativeFrom="column">
               <wp:posOffset>-1039495</wp:posOffset>
@@ -2178,7 +2326,7 @@
       <w:pPr>
         <w:pStyle w:val="Ttulo2"/>
       </w:pPr>
-      <w:bookmarkStart w:id="8" w:name="_Toc135487674"/>
+      <w:bookmarkStart w:id="8" w:name="_Toc147868510"/>
       <w:r>
         <w:lastRenderedPageBreak/>
         <w:t>Circuito Eléctrico – Versión por Chispa (con piloto)</w:t>
@@ -2205,13 +2353,13 @@
       <w:pPr>
         <w:pStyle w:val="Ttulo3"/>
       </w:pPr>
-      <w:bookmarkStart w:id="9" w:name="_Toc135487675"/>
+      <w:bookmarkStart w:id="9" w:name="_Toc147868511"/>
       <w:r>
         <w:rPr>
           <w:noProof/>
         </w:rPr>
         <w:drawing>
-          <wp:anchor distT="0" distB="0" distL="114300" distR="114300" simplePos="0" relativeHeight="251658752" behindDoc="0" locked="0" layoutInCell="1" allowOverlap="1" wp14:anchorId="310FAFC9" wp14:editId="442BE7E4">
+          <wp:anchor distT="0" distB="0" distL="114300" distR="114300" simplePos="0" relativeHeight="251660288" behindDoc="0" locked="0" layoutInCell="1" allowOverlap="1" wp14:anchorId="310FAFC9" wp14:editId="442BE7E4">
             <wp:simplePos x="0" y="0"/>
             <wp:positionH relativeFrom="column">
               <wp:posOffset>-1042035</wp:posOffset>
@@ -2295,13 +2443,201 @@
     <w:p>
       <w:pPr>
         <w:pStyle w:val="Ttulo2"/>
-      </w:pPr>
-      <w:bookmarkStart w:id="10" w:name="_Toc135487676"/>
+        <w:rPr>
+          <w:sz w:val="24"/>
+          <w:szCs w:val="24"/>
+        </w:rPr>
+      </w:pPr>
+      <w:bookmarkStart w:id="10" w:name="_Toc147868512"/>
+      <w:r>
+        <w:rPr>
+          <w:sz w:val="24"/>
+          <w:szCs w:val="24"/>
+        </w:rPr>
+        <w:lastRenderedPageBreak/>
+        <w:t xml:space="preserve">Circuito Eléctrico – </w:t>
+      </w:r>
+      <w:r>
+        <w:rPr>
+          <w:sz w:val="24"/>
+          <w:szCs w:val="24"/>
+        </w:rPr>
+        <w:t>Comando Rooftop con transformadores (380V/220V) y (220V/24V)</w:t>
+      </w:r>
+      <w:bookmarkEnd w:id="10"/>
+    </w:p>
+    <w:p>
+      <w:pPr>
+        <w:spacing w:line="276" w:lineRule="auto"/>
+        <w:jc w:val="both"/>
+        <w:rPr>
+          <w:rFonts w:asciiTheme="majorHAnsi" w:hAnsiTheme="majorHAnsi" w:cstheme="majorHAnsi"/>
+        </w:rPr>
+      </w:pPr>
+      <w:r>
+        <w:rPr>
+          <w:rFonts w:asciiTheme="majorHAnsi" w:hAnsiTheme="majorHAnsi" w:cstheme="majorHAnsi"/>
+        </w:rPr>
+        <w:t>Adapta chispero HONEYWELL 58610 y similares.</w:t>
+      </w:r>
+    </w:p>
+    <w:p>
+      <w:pPr>
+        <w:spacing w:line="276" w:lineRule="auto"/>
+        <w:jc w:val="both"/>
+        <w:rPr>
+          <w:rFonts w:asciiTheme="majorHAnsi" w:hAnsiTheme="majorHAnsi" w:cstheme="majorHAnsi"/>
+        </w:rPr>
+      </w:pPr>
+      <w:r>
+        <w:rPr>
+          <w:rFonts w:asciiTheme="majorHAnsi" w:hAnsiTheme="majorHAnsi" w:cstheme="majorHAnsi"/>
+        </w:rPr>
+        <w:t>*</w:t>
+      </w:r>
+      <w:r>
+        <w:rPr>
+          <w:rFonts w:asciiTheme="majorHAnsi" w:hAnsiTheme="majorHAnsi" w:cstheme="majorHAnsi"/>
+        </w:rPr>
+        <w:t>Utilizar 2 (dos) contactores auxiliares de bobina 24V:</w:t>
+      </w:r>
+    </w:p>
+    <w:p>
+      <w:pPr>
+        <w:pStyle w:val="Prrafodelista"/>
+        <w:numPr>
+          <w:ilvl w:val="0"/>
+          <w:numId w:val="5"/>
+        </w:numPr>
+        <w:rPr>
+          <w:rFonts w:asciiTheme="majorHAnsi" w:hAnsiTheme="majorHAnsi" w:cstheme="majorHAnsi"/>
+        </w:rPr>
+      </w:pPr>
+      <w:r>
+        <w:rPr>
+          <w:rFonts w:asciiTheme="majorHAnsi" w:hAnsiTheme="majorHAnsi" w:cstheme="majorHAnsi"/>
+        </w:rPr>
+        <w:t>Contactor 20A para motor bifásico</w:t>
+      </w:r>
+      <w:r>
+        <w:rPr>
+          <w:rFonts w:asciiTheme="majorHAnsi" w:hAnsiTheme="majorHAnsi" w:cstheme="majorHAnsi"/>
+        </w:rPr>
+        <w:t xml:space="preserve"> (FAN)</w:t>
+      </w:r>
+    </w:p>
+    <w:p>
+      <w:pPr>
+        <w:pStyle w:val="Prrafodelista"/>
+        <w:numPr>
+          <w:ilvl w:val="0"/>
+          <w:numId w:val="5"/>
+        </w:numPr>
+        <w:rPr>
+          <w:rFonts w:asciiTheme="majorHAnsi" w:hAnsiTheme="majorHAnsi" w:cstheme="majorHAnsi"/>
+        </w:rPr>
+      </w:pPr>
+      <w:r>
+        <w:rPr>
+          <w:rFonts w:asciiTheme="majorHAnsi" w:hAnsiTheme="majorHAnsi" w:cstheme="majorHAnsi"/>
+        </w:rPr>
+        <w:t>Contactor 10A para extractor de gases (EXT)</w:t>
+      </w:r>
+    </w:p>
+    <w:p>
+      <w:pPr>
+        <w:pStyle w:val="Ttulo3"/>
+      </w:pPr>
+      <w:bookmarkStart w:id="11" w:name="_Toc147868513"/>
+      <w:r>
+        <w:rPr>
+          <w:noProof/>
+        </w:rPr>
+        <w:drawing>
+          <wp:anchor distT="0" distB="0" distL="114300" distR="114300" simplePos="0" relativeHeight="251669504" behindDoc="0" locked="0" layoutInCell="1" allowOverlap="1" wp14:anchorId="39392F2A" wp14:editId="347C87E5">
+            <wp:simplePos x="0" y="0"/>
+            <wp:positionH relativeFrom="column">
+              <wp:posOffset>-252730</wp:posOffset>
+            </wp:positionH>
+            <wp:positionV relativeFrom="paragraph">
+              <wp:posOffset>708660</wp:posOffset>
+            </wp:positionV>
+            <wp:extent cx="5899785" cy="5144135"/>
+            <wp:effectExtent l="0" t="381000" r="0" b="361315"/>
+            <wp:wrapTopAndBottom/>
+            <wp:docPr id="1327862888" name="Imagen 3" descr="Diagrama&#10;&#10;Descripción generada automáticamente"/>
+            <wp:cNvGraphicFramePr>
+              <a:graphicFrameLocks xmlns:a="http://schemas.openxmlformats.org/drawingml/2006/main" noChangeAspect="1"/>
+            </wp:cNvGraphicFramePr>
+            <a:graphic xmlns:a="http://schemas.openxmlformats.org/drawingml/2006/main">
+              <a:graphicData uri="http://schemas.openxmlformats.org/drawingml/2006/picture">
+                <pic:pic xmlns:pic="http://schemas.openxmlformats.org/drawingml/2006/picture">
+                  <pic:nvPicPr>
+                    <pic:cNvPr id="1327862888" name="Imagen 3" descr="Diagrama&#10;&#10;Descripción generada automáticamente"/>
+                    <pic:cNvPicPr/>
+                  </pic:nvPicPr>
+                  <pic:blipFill>
+                    <a:blip r:embed="rId12" cstate="print">
+                      <a:extLst>
+                        <a:ext uri="{28A0092B-C50C-407E-A947-70E740481C1C}">
+                          <a14:useLocalDpi xmlns:a14="http://schemas.microsoft.com/office/drawing/2010/main" val="0"/>
+                        </a:ext>
+                      </a:extLst>
+                    </a:blip>
+                    <a:stretch>
+                      <a:fillRect/>
+                    </a:stretch>
+                  </pic:blipFill>
+                  <pic:spPr>
+                    <a:xfrm rot="5400000">
+                      <a:off x="0" y="0"/>
+                      <a:ext cx="5899785" cy="5144135"/>
+                    </a:xfrm>
+                    <a:prstGeom prst="rect">
+                      <a:avLst/>
+                    </a:prstGeom>
+                  </pic:spPr>
+                </pic:pic>
+              </a:graphicData>
+            </a:graphic>
+            <wp14:sizeRelH relativeFrom="page">
+              <wp14:pctWidth>0</wp14:pctWidth>
+            </wp14:sizeRelH>
+            <wp14:sizeRelV relativeFrom="page">
+              <wp14:pctHeight>0</wp14:pctHeight>
+            </wp14:sizeRelV>
+          </wp:anchor>
+        </w:drawing>
+      </w:r>
+      <w:r>
+        <w:t>Diagrama</w:t>
+      </w:r>
+      <w:bookmarkEnd w:id="11"/>
+    </w:p>
+    <w:p/>
+    <w:p>
+      <w:pPr>
+        <w:rPr>
+          <w:rFonts w:asciiTheme="majorHAnsi" w:eastAsiaTheme="majorEastAsia" w:hAnsiTheme="majorHAnsi" w:cstheme="majorBidi"/>
+          <w:color w:val="2F5496" w:themeColor="accent1" w:themeShade="BF"/>
+          <w:sz w:val="26"/>
+          <w:szCs w:val="26"/>
+        </w:rPr>
+      </w:pPr>
+      <w:r>
+        <w:br w:type="page"/>
+      </w:r>
+    </w:p>
+    <w:p>
+      <w:pPr>
+        <w:pStyle w:val="Ttulo2"/>
+      </w:pPr>
+      <w:bookmarkStart w:id="12" w:name="_Toc147868514"/>
       <w:r>
         <w:lastRenderedPageBreak/>
         <w:t>Circuito Eléctrico – Versión por superficie caliente</w:t>
       </w:r>
-      <w:bookmarkEnd w:id="10"/>
+      <w:bookmarkEnd w:id="12"/>
     </w:p>
     <w:p>
       <w:pPr>
@@ -2322,13 +2658,13 @@
       <w:pPr>
         <w:pStyle w:val="Ttulo3"/>
       </w:pPr>
-      <w:bookmarkStart w:id="11" w:name="_Toc135487677"/>
+      <w:bookmarkStart w:id="13" w:name="_Toc147868515"/>
       <w:r>
         <w:rPr>
           <w:noProof/>
         </w:rPr>
         <w:drawing>
-          <wp:anchor distT="0" distB="0" distL="114300" distR="114300" simplePos="0" relativeHeight="251663872" behindDoc="0" locked="0" layoutInCell="1" allowOverlap="1" wp14:anchorId="2C619E2F" wp14:editId="7EEFA891">
+          <wp:anchor distT="0" distB="0" distL="114300" distR="114300" simplePos="0" relativeHeight="251661312" behindDoc="0" locked="0" layoutInCell="1" allowOverlap="1" wp14:anchorId="2C619E2F" wp14:editId="4C01E80B">
             <wp:simplePos x="0" y="0"/>
             <wp:positionH relativeFrom="column">
               <wp:posOffset>-1039495</wp:posOffset>
@@ -2351,7 +2687,7 @@
                     <pic:cNvPicPr/>
                   </pic:nvPicPr>
                   <pic:blipFill>
-                    <a:blip r:embed="rId12" cstate="print">
+                    <a:blip r:embed="rId13" cstate="print">
                       <a:extLst>
                         <a:ext uri="{28A0092B-C50C-407E-A947-70E740481C1C}">
                           <a14:useLocalDpi xmlns:a14="http://schemas.microsoft.com/office/drawing/2010/main" val="0"/>
@@ -2386,7 +2722,7 @@
       <w:r>
         <w:t>Diagrama</w:t>
       </w:r>
-      <w:bookmarkEnd w:id="11"/>
+      <w:bookmarkEnd w:id="13"/>
     </w:p>
     <w:p>
       <w:pPr>
@@ -2405,12 +2741,12 @@
       <w:pPr>
         <w:pStyle w:val="Ttulo2"/>
       </w:pPr>
-      <w:bookmarkStart w:id="12" w:name="_Toc135487678"/>
+      <w:bookmarkStart w:id="14" w:name="_Toc147868516"/>
       <w:r>
         <w:lastRenderedPageBreak/>
         <w:t>Circuito Eléctrico – Versión por válvula de control electrónico</w:t>
       </w:r>
-      <w:bookmarkEnd w:id="12"/>
+      <w:bookmarkEnd w:id="14"/>
     </w:p>
     <w:p>
       <w:pPr>
@@ -2431,13 +2767,13 @@
       <w:pPr>
         <w:pStyle w:val="Ttulo3"/>
       </w:pPr>
-      <w:bookmarkStart w:id="13" w:name="_Toc135487679"/>
+      <w:bookmarkStart w:id="15" w:name="_Toc147868517"/>
       <w:r>
         <w:rPr>
           <w:noProof/>
         </w:rPr>
         <w:drawing>
-          <wp:anchor distT="0" distB="0" distL="114300" distR="114300" simplePos="0" relativeHeight="251667968" behindDoc="0" locked="0" layoutInCell="1" allowOverlap="1" wp14:anchorId="771B3BE7" wp14:editId="642E5859">
+          <wp:anchor distT="0" distB="0" distL="114300" distR="114300" simplePos="0" relativeHeight="251662336" behindDoc="0" locked="0" layoutInCell="1" allowOverlap="1" wp14:anchorId="771B3BE7" wp14:editId="642E5859">
             <wp:simplePos x="0" y="0"/>
             <wp:positionH relativeFrom="column">
               <wp:posOffset>-1039495</wp:posOffset>
@@ -2460,7 +2796,7 @@
                     <pic:cNvPicPr/>
                   </pic:nvPicPr>
                   <pic:blipFill>
-                    <a:blip r:embed="rId13" cstate="print">
+                    <a:blip r:embed="rId14" cstate="print">
                       <a:extLst>
                         <a:ext uri="{28A0092B-C50C-407E-A947-70E740481C1C}">
                           <a14:useLocalDpi xmlns:a14="http://schemas.microsoft.com/office/drawing/2010/main" val="0"/>
@@ -2495,7 +2831,7 @@
       <w:r>
         <w:t>Diagrama</w:t>
       </w:r>
-      <w:bookmarkEnd w:id="13"/>
+      <w:bookmarkEnd w:id="15"/>
     </w:p>
     <w:p>
       <w:pPr>
@@ -2514,22 +2850,22 @@
       <w:pPr>
         <w:pStyle w:val="Ttulo2"/>
       </w:pPr>
-      <w:bookmarkStart w:id="14" w:name="_Toc135487680"/>
+      <w:bookmarkStart w:id="16" w:name="_Toc147868518"/>
       <w:r>
         <w:lastRenderedPageBreak/>
         <w:t>Información de aplicación</w:t>
       </w:r>
-      <w:bookmarkEnd w:id="14"/>
+      <w:bookmarkEnd w:id="16"/>
     </w:p>
     <w:p>
       <w:pPr>
         <w:pStyle w:val="Ttulo3"/>
       </w:pPr>
-      <w:bookmarkStart w:id="15" w:name="_Toc135487681"/>
+      <w:bookmarkStart w:id="17" w:name="_Toc147868519"/>
       <w:r>
         <w:t>Tiempos de marcha-parada</w:t>
       </w:r>
-      <w:bookmarkEnd w:id="15"/>
+      <w:bookmarkEnd w:id="17"/>
     </w:p>
     <w:tbl>
       <w:tblPr>
@@ -3092,11 +3428,11 @@
       <w:pPr>
         <w:pStyle w:val="Ttulo3"/>
       </w:pPr>
-      <w:bookmarkStart w:id="16" w:name="_Toc135487682"/>
+      <w:bookmarkStart w:id="18" w:name="_Toc147868520"/>
       <w:r>
         <w:t>Código de fallas</w:t>
       </w:r>
-      <w:bookmarkEnd w:id="16"/>
+      <w:bookmarkEnd w:id="18"/>
     </w:p>
     <w:tbl>
       <w:tblPr>
@@ -3390,11 +3726,11 @@
       <w:pPr>
         <w:pStyle w:val="Ttulo3"/>
       </w:pPr>
-      <w:bookmarkStart w:id="17" w:name="_Toc135487683"/>
+      <w:bookmarkStart w:id="19" w:name="_Toc147868521"/>
       <w:r>
         <w:t>Consideraciones para termostatos</w:t>
       </w:r>
-      <w:bookmarkEnd w:id="17"/>
+      <w:bookmarkEnd w:id="19"/>
     </w:p>
     <w:p>
       <w:pPr>
@@ -3588,11 +3924,11 @@
       <w:pPr>
         <w:pStyle w:val="Ttulo3"/>
       </w:pPr>
-      <w:bookmarkStart w:id="18" w:name="_Toc135487684"/>
+      <w:bookmarkStart w:id="20" w:name="_Toc147868522"/>
       <w:r>
         <w:t>Notas</w:t>
       </w:r>
-      <w:bookmarkEnd w:id="18"/>
+      <w:bookmarkEnd w:id="20"/>
     </w:p>
     <w:p>
       <w:pPr>
@@ -3752,8 +4088,8 @@
       </w:pPr>
     </w:p>
     <w:sectPr>
-      <w:headerReference w:type="default" r:id="rId14"/>
-      <w:footerReference w:type="default" r:id="rId15"/>
+      <w:headerReference w:type="default" r:id="rId15"/>
+      <w:footerReference w:type="default" r:id="rId16"/>
       <w:pgSz w:w="11906" w:h="16838" w:code="9"/>
       <w:pgMar w:top="1417" w:right="1701" w:bottom="1417" w:left="1701" w:header="708" w:footer="708" w:gutter="0"/>
       <w:cols w:space="708"/>
@@ -3948,14 +4284,12 @@
               <w:rFonts w:asciiTheme="majorHAnsi" w:hAnsiTheme="majorHAnsi" w:cstheme="majorHAnsi"/>
             </w:rPr>
           </w:pPr>
-          <w:proofErr w:type="spellStart"/>
           <w:r>
             <w:rPr>
               <w:rFonts w:asciiTheme="majorHAnsi" w:hAnsiTheme="majorHAnsi" w:cstheme="majorHAnsi"/>
             </w:rPr>
             <w:t>Elec_Air</w:t>
           </w:r>
-          <w:proofErr w:type="spellEnd"/>
         </w:p>
       </w:tc>
       <w:tc>
@@ -4011,6 +4345,119 @@
 <file path=word/numbering.xml><?xml version="1.0" encoding="utf-8"?>
 <w:numbering xmlns:wpc="http://schemas.microsoft.com/office/word/2010/wordprocessingCanvas" xmlns:cx="http://schemas.microsoft.com/office/drawing/2014/chartex" xmlns:cx1="http://schemas.microsoft.com/office/drawing/2015/9/8/chartex" xmlns:cx2="http://schemas.microsoft.com/office/drawing/2015/10/21/chartex" xmlns:cx3="http://schemas.microsoft.com/office/drawing/2016/5/9/chartex" xmlns:cx4="http://schemas.microsoft.com/office/drawing/2016/5/10/chartex" xmlns:cx5="http://schemas.microsoft.com/office/drawing/2016/5/11/chartex" xmlns:cx6="http://schemas.microsoft.com/office/drawing/2016/5/12/chartex" xmlns:cx7="http://schemas.microsoft.com/office/drawing/2016/5/13/chartex" xmlns:cx8="http://schemas.microsoft.com/office/drawing/2016/5/14/chartex" xmlns:mc="http://schemas.openxmlformats.org/markup-compatibility/2006" xmlns:aink="http://schemas.microsoft.com/office/drawing/2016/ink" xmlns:am3d="http://schemas.microsoft.com/office/drawing/2017/model3d" xmlns:o="urn:schemas-microsoft-com:office:office" xmlns:oel="http://schemas.microsoft.com/office/2019/extlst" xmlns:r="http://schemas.openxmlformats.org/officeDocument/2006/relationships" xmlns:m="http://schemas.openxmlformats.org/officeDocument/2006/math" xmlns:v="urn:schemas-microsoft-com:vml" xmlns:wp14="http://schemas.microsoft.com/office/word/2010/wordprocessingDrawing" xmlns:wp="http://schemas.openxmlformats.org/drawingml/2006/wordprocessingDrawing" xmlns:w10="urn:schemas-microsoft-com:office:word" xmlns:w="http://schemas.openxmlformats.org/wordprocessingml/2006/main" xmlns:w14="http://schemas.microsoft.com/office/word/2010/wordml" xmlns:w15="http://schemas.microsoft.com/office/word/2012/wordml" xmlns:w16cex="http://schemas.microsoft.com/office/word/2018/wordml/cex" xmlns:w16cid="http://schemas.microsoft.com/office/word/2016/wordml/cid" xmlns:w16="http://schemas.microsoft.com/office/word/2018/wordml" xmlns:w16sdtdh="http://schemas.microsoft.com/office/word/2020/wordml/sdtdatahash" xmlns:w16se="http://schemas.microsoft.com/office/word/2015/wordml/symex" xmlns:wpg="http://schemas.microsoft.com/office/word/2010/wordprocessingGroup" xmlns:wpi="http://schemas.microsoft.com/office/word/2010/wordprocessingInk" xmlns:wne="http://schemas.microsoft.com/office/word/2006/wordml" xmlns:wps="http://schemas.microsoft.com/office/word/2010/wordprocessingShape" mc:Ignorable="w14 w15 w16se w16cid w16 w16cex w16sdtdh wp14">
   <w:abstractNum w:abstractNumId="0" w15:restartNumberingAfterBreak="0">
+    <w:nsid w:val="0986100F"/>
+    <w:multiLevelType w:val="hybridMultilevel"/>
+    <w:tmpl w:val="6270D21C"/>
+    <w:lvl w:ilvl="0" w:tplc="2C0A0001">
+      <w:start w:val="1"/>
+      <w:numFmt w:val="bullet"/>
+      <w:lvlText w:val=""/>
+      <w:lvlJc w:val="left"/>
+      <w:pPr>
+        <w:ind w:left="720" w:hanging="360"/>
+      </w:pPr>
+      <w:rPr>
+        <w:rFonts w:ascii="Symbol" w:hAnsi="Symbol" w:hint="default"/>
+      </w:rPr>
+    </w:lvl>
+    <w:lvl w:ilvl="1" w:tplc="2C0A0003" w:tentative="1">
+      <w:start w:val="1"/>
+      <w:numFmt w:val="bullet"/>
+      <w:lvlText w:val="o"/>
+      <w:lvlJc w:val="left"/>
+      <w:pPr>
+        <w:ind w:left="1440" w:hanging="360"/>
+      </w:pPr>
+      <w:rPr>
+        <w:rFonts w:ascii="Courier New" w:hAnsi="Courier New" w:cs="Courier New" w:hint="default"/>
+      </w:rPr>
+    </w:lvl>
+    <w:lvl w:ilvl="2" w:tplc="2C0A0005" w:tentative="1">
+      <w:start w:val="1"/>
+      <w:numFmt w:val="bullet"/>
+      <w:lvlText w:val=""/>
+      <w:lvlJc w:val="left"/>
+      <w:pPr>
+        <w:ind w:left="2160" w:hanging="360"/>
+      </w:pPr>
+      <w:rPr>
+        <w:rFonts w:ascii="Wingdings" w:hAnsi="Wingdings" w:hint="default"/>
+      </w:rPr>
+    </w:lvl>
+    <w:lvl w:ilvl="3" w:tplc="2C0A0001" w:tentative="1">
+      <w:start w:val="1"/>
+      <w:numFmt w:val="bullet"/>
+      <w:lvlText w:val=""/>
+      <w:lvlJc w:val="left"/>
+      <w:pPr>
+        <w:ind w:left="2880" w:hanging="360"/>
+      </w:pPr>
+      <w:rPr>
+        <w:rFonts w:ascii="Symbol" w:hAnsi="Symbol" w:hint="default"/>
+      </w:rPr>
+    </w:lvl>
+    <w:lvl w:ilvl="4" w:tplc="2C0A0003" w:tentative="1">
+      <w:start w:val="1"/>
+      <w:numFmt w:val="bullet"/>
+      <w:lvlText w:val="o"/>
+      <w:lvlJc w:val="left"/>
+      <w:pPr>
+        <w:ind w:left="3600" w:hanging="360"/>
+      </w:pPr>
+      <w:rPr>
+        <w:rFonts w:ascii="Courier New" w:hAnsi="Courier New" w:cs="Courier New" w:hint="default"/>
+      </w:rPr>
+    </w:lvl>
+    <w:lvl w:ilvl="5" w:tplc="2C0A0005" w:tentative="1">
+      <w:start w:val="1"/>
+      <w:numFmt w:val="bullet"/>
+      <w:lvlText w:val=""/>
+      <w:lvlJc w:val="left"/>
+      <w:pPr>
+        <w:ind w:left="4320" w:hanging="360"/>
+      </w:pPr>
+      <w:rPr>
+        <w:rFonts w:ascii="Wingdings" w:hAnsi="Wingdings" w:hint="default"/>
+      </w:rPr>
+    </w:lvl>
+    <w:lvl w:ilvl="6" w:tplc="2C0A0001" w:tentative="1">
+      <w:start w:val="1"/>
+      <w:numFmt w:val="bullet"/>
+      <w:lvlText w:val=""/>
+      <w:lvlJc w:val="left"/>
+      <w:pPr>
+        <w:ind w:left="5040" w:hanging="360"/>
+      </w:pPr>
+      <w:rPr>
+        <w:rFonts w:ascii="Symbol" w:hAnsi="Symbol" w:hint="default"/>
+      </w:rPr>
+    </w:lvl>
+    <w:lvl w:ilvl="7" w:tplc="2C0A0003" w:tentative="1">
+      <w:start w:val="1"/>
+      <w:numFmt w:val="bullet"/>
+      <w:lvlText w:val="o"/>
+      <w:lvlJc w:val="left"/>
+      <w:pPr>
+        <w:ind w:left="5760" w:hanging="360"/>
+      </w:pPr>
+      <w:rPr>
+        <w:rFonts w:ascii="Courier New" w:hAnsi="Courier New" w:cs="Courier New" w:hint="default"/>
+      </w:rPr>
+    </w:lvl>
+    <w:lvl w:ilvl="8" w:tplc="2C0A0005" w:tentative="1">
+      <w:start w:val="1"/>
+      <w:numFmt w:val="bullet"/>
+      <w:lvlText w:val=""/>
+      <w:lvlJc w:val="left"/>
+      <w:pPr>
+        <w:ind w:left="6480" w:hanging="360"/>
+      </w:pPr>
+      <w:rPr>
+        <w:rFonts w:ascii="Wingdings" w:hAnsi="Wingdings" w:hint="default"/>
+      </w:rPr>
+    </w:lvl>
+  </w:abstractNum>
+  <w:abstractNum w:abstractNumId="1" w15:restartNumberingAfterBreak="0">
     <w:nsid w:val="10D16227"/>
     <w:multiLevelType w:val="hybridMultilevel"/>
     <w:tmpl w:val="C36C9A1A"/>
@@ -4123,7 +4570,7 @@
       </w:rPr>
     </w:lvl>
   </w:abstractNum>
-  <w:abstractNum w:abstractNumId="1" w15:restartNumberingAfterBreak="0">
+  <w:abstractNum w:abstractNumId="2" w15:restartNumberingAfterBreak="0">
     <w:nsid w:val="41CB5BE7"/>
     <w:multiLevelType w:val="hybridMultilevel"/>
     <w:tmpl w:val="1CF65C1A"/>
@@ -4235,7 +4682,7 @@
       </w:rPr>
     </w:lvl>
   </w:abstractNum>
-  <w:abstractNum w:abstractNumId="2" w15:restartNumberingAfterBreak="0">
+  <w:abstractNum w:abstractNumId="3" w15:restartNumberingAfterBreak="0">
     <w:nsid w:val="5E30109F"/>
     <w:multiLevelType w:val="hybridMultilevel"/>
     <w:tmpl w:val="0B58940C"/>
@@ -4348,7 +4795,7 @@
       </w:rPr>
     </w:lvl>
   </w:abstractNum>
-  <w:abstractNum w:abstractNumId="3" w15:restartNumberingAfterBreak="0">
+  <w:abstractNum w:abstractNumId="4" w15:restartNumberingAfterBreak="0">
     <w:nsid w:val="79743286"/>
     <w:multiLevelType w:val="hybridMultilevel"/>
     <w:tmpl w:val="5D66A74E"/>
@@ -4462,15 +4909,18 @@
     </w:lvl>
   </w:abstractNum>
   <w:num w:numId="1" w16cid:durableId="1439642456">
+    <w:abstractNumId w:val="3"/>
+  </w:num>
+  <w:num w:numId="2" w16cid:durableId="1713456388">
     <w:abstractNumId w:val="2"/>
   </w:num>
-  <w:num w:numId="2" w16cid:durableId="1713456388">
+  <w:num w:numId="3" w16cid:durableId="367264465">
+    <w:abstractNumId w:val="4"/>
+  </w:num>
+  <w:num w:numId="4" w16cid:durableId="65959881">
     <w:abstractNumId w:val="1"/>
   </w:num>
-  <w:num w:numId="3" w16cid:durableId="367264465">
-    <w:abstractNumId w:val="3"/>
-  </w:num>
-  <w:num w:numId="4" w16cid:durableId="65959881">
+  <w:num w:numId="5" w16cid:durableId="2080862936">
     <w:abstractNumId w:val="0"/>
   </w:num>
 </w:numbering>

</xml_diff>